<commit_message>
commit tai lieu php
</commit_message>
<xml_diff>
--- a/vohoangphu.php/tailieuphp.docx
+++ b/vohoangphu.php/tailieuphp.docx
@@ -48,18 +48,52 @@
           <w:sz w:val="28"/>
           <w:szCs w:val="28"/>
         </w:rPr>
-        <w:t xml:space="preserve"> của Nhất nghệ. Cá</w:t>
+        <w:t xml:space="preserve"> của Nhất nghệ. Các bạn có thể tải full bộ tài liệu web php miễn phí tốt nhất.</w:t>
+      </w:r>
+    </w:p>
+    <w:p>
+      <w:pPr>
+        <w:rPr>
+          <w:rFonts w:ascii="Arial" w:hAnsi="Arial" w:cs="Arial"/>
+          <w:sz w:val="28"/>
+          <w:szCs w:val="28"/>
+        </w:rPr>
+      </w:pPr>
+      <w:r>
+        <w:rPr>
+          <w:rFonts w:ascii="Arial" w:hAnsi="Arial" w:cs="Arial"/>
+          <w:sz w:val="28"/>
+          <w:szCs w:val="28"/>
+        </w:rPr>
+        <w:t xml:space="preserve">Tài liệu php chứa nhiều nội dung liên quan tới kỹ thuật lập trình website , quản trị , các kiến thức về lập trình web php từ </w:t>
+      </w:r>
+      <w:r>
+        <w:rPr>
+          <w:rFonts w:ascii="Arial" w:hAnsi="Arial" w:cs="Arial"/>
+          <w:sz w:val="28"/>
+          <w:szCs w:val="28"/>
+        </w:rPr>
+        <w:t>cơ bản đến nâng cao</w:t>
+      </w:r>
+      <w:r>
+        <w:rPr>
+          <w:rFonts w:ascii="Arial" w:hAnsi="Arial" w:cs="Arial"/>
+          <w:sz w:val="28"/>
+          <w:szCs w:val="28"/>
+        </w:rPr>
+        <w:t xml:space="preserve">  hoàn toàn miển phí.</w:t>
       </w:r>
       <w:bookmarkStart w:id="0" w:name="_GoBack"/>
       <w:bookmarkEnd w:id="0"/>
-      <w:r>
-        <w:rPr>
-          <w:rFonts w:ascii="Arial" w:hAnsi="Arial" w:cs="Arial"/>
-          <w:sz w:val="28"/>
-          <w:szCs w:val="28"/>
-        </w:rPr>
-        <w:t>c bạn có thể tải full bộ tài liệu web php miễn phí tốt nhất.</w:t>
-      </w:r>
+    </w:p>
+    <w:p>
+      <w:pPr>
+        <w:rPr>
+          <w:rFonts w:ascii="Arial" w:hAnsi="Arial" w:cs="Arial"/>
+          <w:sz w:val="28"/>
+          <w:szCs w:val="28"/>
+        </w:rPr>
+      </w:pPr>
     </w:p>
     <w:sectPr>
       <w:pgSz w:w="12240" w:h="15840"/>

</xml_diff>